<commit_message>
invocing templating fixing and number formats
</commit_message>
<xml_diff>
--- a/app/static/docx/x_receipt_temp.docx
+++ b/app/static/docx/x_receipt_temp.docx
@@ -4,6 +4,7 @@
   <w:body>
     <w:p>
       <w:pPr>
+        <w:jc w:val="center"/>
         <w:rPr>
           <w:sz w:val="20"/>
           <w:szCs w:val="20"/>
@@ -77,6 +78,7 @@
           <w:bottom w:color="000000" w:space="1" w:sz="24" w:val="dotted"/>
         </w:pBdr>
         <w:spacing w:line="276" w:lineRule="auto"/>
+        <w:jc w:val="center"/>
         <w:rPr>
           <w:b w:val="1"/>
           <w:sz w:val="20"/>
@@ -95,14 +97,6 @@
         <w:tblW w:w="3514.0" w:type="dxa"/>
         <w:jc w:val="left"/>
         <w:tblInd w:w="100.0" w:type="pct"/>
-        <w:tblBorders>
-          <w:top w:color="000000" w:space="0" w:sz="8" w:val="single"/>
-          <w:left w:color="000000" w:space="0" w:sz="8" w:val="single"/>
-          <w:bottom w:color="000000" w:space="0" w:sz="8" w:val="single"/>
-          <w:right w:color="000000" w:space="0" w:sz="8" w:val="single"/>
-          <w:insideH w:color="000000" w:space="0" w:sz="8" w:val="single"/>
-          <w:insideV w:color="000000" w:space="0" w:sz="8" w:val="single"/>
-        </w:tblBorders>
         <w:tblLayout w:type="fixed"/>
         <w:tblLook w:val="0600"/>
       </w:tblPr>
@@ -143,6 +137,7 @@
               <w:shd w:fill="auto" w:val="clear"/>
               <w:spacing w:after="0" w:before="0" w:line="240" w:lineRule="auto"/>
               <w:ind w:left="0" w:right="0" w:firstLine="0"/>
+              <w:jc w:val="center"/>
               <w:rPr>
                 <w:b w:val="1"/>
                 <w:sz w:val="20"/>
@@ -186,6 +181,7 @@
               <w:shd w:fill="auto" w:val="clear"/>
               <w:spacing w:after="0" w:before="0" w:line="240" w:lineRule="auto"/>
               <w:ind w:left="0" w:right="0" w:firstLine="0"/>
+              <w:jc w:val="center"/>
               <w:rPr>
                 <w:b w:val="1"/>
                 <w:sz w:val="20"/>
@@ -211,6 +207,7 @@
           <w:bottom w:color="000000" w:space="1" w:sz="24" w:val="dotted"/>
         </w:pBdr>
         <w:spacing w:line="276" w:lineRule="auto"/>
+        <w:jc w:val="center"/>
         <w:rPr>
           <w:b w:val="1"/>
           <w:sz w:val="20"/>
@@ -245,14 +242,6 @@
         <w:tblW w:w="3514.0" w:type="dxa"/>
         <w:jc w:val="left"/>
         <w:tblInd w:w="100.0" w:type="pct"/>
-        <w:tblBorders>
-          <w:top w:color="000000" w:space="0" w:sz="8" w:val="single"/>
-          <w:left w:color="000000" w:space="0" w:sz="8" w:val="single"/>
-          <w:bottom w:color="000000" w:space="0" w:sz="8" w:val="single"/>
-          <w:right w:color="000000" w:space="0" w:sz="8" w:val="single"/>
-          <w:insideH w:color="000000" w:space="0" w:sz="8" w:val="single"/>
-          <w:insideV w:color="000000" w:space="0" w:sz="8" w:val="single"/>
-        </w:tblBorders>
         <w:tblLayout w:type="fixed"/>
         <w:tblLook w:val="0600"/>
       </w:tblPr>
@@ -1107,14 +1096,6 @@
         <w:tblW w:w="3514.0" w:type="dxa"/>
         <w:jc w:val="left"/>
         <w:tblInd w:w="100.0" w:type="pct"/>
-        <w:tblBorders>
-          <w:top w:color="000000" w:space="0" w:sz="8" w:val="single"/>
-          <w:left w:color="000000" w:space="0" w:sz="8" w:val="single"/>
-          <w:bottom w:color="000000" w:space="0" w:sz="8" w:val="single"/>
-          <w:right w:color="000000" w:space="0" w:sz="8" w:val="single"/>
-          <w:insideH w:color="000000" w:space="0" w:sz="8" w:val="single"/>
-          <w:insideV w:color="000000" w:space="0" w:sz="8" w:val="single"/>
-        </w:tblBorders>
         <w:tblLayout w:type="fixed"/>
         <w:tblLook w:val="0600"/>
       </w:tblPr>
@@ -1132,10 +1113,10 @@
         <w:tc>
           <w:tcPr>
             <w:tcBorders>
-              <w:top w:color="000000" w:space="0" w:sz="6" w:val="single"/>
-              <w:left w:color="000000" w:space="0" w:sz="6" w:val="single"/>
-              <w:bottom w:color="000000" w:space="0" w:sz="6" w:val="single"/>
-              <w:right w:color="000000" w:space="0" w:sz="6" w:val="single"/>
+              <w:top w:color="000000" w:space="0" w:sz="0" w:val="nil"/>
+              <w:left w:color="000000" w:space="0" w:sz="0" w:val="nil"/>
+              <w:bottom w:color="000000" w:space="0" w:sz="0" w:val="nil"/>
+              <w:right w:color="000000" w:space="0" w:sz="0" w:val="nil"/>
             </w:tcBorders>
             <w:tcMar>
               <w:top w:w="100.0" w:type="dxa"/>
@@ -1169,7 +1150,7 @@
         <w:tc>
           <w:tcPr>
             <w:tcBorders>
-              <w:left w:color="000000" w:space="0" w:sz="6" w:val="single"/>
+              <w:left w:color="000000" w:space="0" w:sz="0" w:val="nil"/>
             </w:tcBorders>
             <w:shd w:fill="auto" w:val="clear"/>
             <w:tcMar>
@@ -1218,7 +1199,7 @@
         <w:tc>
           <w:tcPr>
             <w:tcBorders>
-              <w:top w:color="000000" w:space="0" w:sz="6" w:val="single"/>
+              <w:top w:color="000000" w:space="0" w:sz="0" w:val="nil"/>
             </w:tcBorders>
             <w:shd w:fill="auto" w:val="clear"/>
             <w:tcMar>
@@ -1429,7 +1410,7 @@
     <w:p>
       <w:pPr>
         <w:spacing w:line="276" w:lineRule="auto"/>
-        <w:jc w:val="left"/>
+        <w:jc w:val="center"/>
         <w:rPr>
           <w:b w:val="1"/>
           <w:sz w:val="20"/>
@@ -1468,14 +1449,6 @@
         <w:tblW w:w="3514.0" w:type="dxa"/>
         <w:jc w:val="left"/>
         <w:tblInd w:w="100.0" w:type="pct"/>
-        <w:tblBorders>
-          <w:top w:color="000000" w:space="0" w:sz="8" w:val="single"/>
-          <w:left w:color="000000" w:space="0" w:sz="8" w:val="single"/>
-          <w:bottom w:color="000000" w:space="0" w:sz="8" w:val="single"/>
-          <w:right w:color="000000" w:space="0" w:sz="8" w:val="single"/>
-          <w:insideH w:color="000000" w:space="0" w:sz="8" w:val="single"/>
-          <w:insideV w:color="000000" w:space="0" w:sz="8" w:val="single"/>
-        </w:tblBorders>
         <w:tblLayout w:type="fixed"/>
         <w:tblLook w:val="0600"/>
       </w:tblPr>
@@ -1772,7 +1745,7 @@
     <w:p>
       <w:pPr>
         <w:spacing w:line="276" w:lineRule="auto"/>
-        <w:jc w:val="left"/>
+        <w:jc w:val="center"/>
         <w:rPr>
           <w:b w:val="1"/>
           <w:sz w:val="20"/>
@@ -1788,7 +1761,7 @@
     <w:p>
       <w:pPr>
         <w:spacing w:line="276" w:lineRule="auto"/>
-        <w:jc w:val="left"/>
+        <w:jc w:val="center"/>
         <w:rPr>
           <w:b w:val="1"/>
           <w:sz w:val="20"/>
@@ -1827,14 +1800,6 @@
         <w:tblW w:w="3514.0" w:type="dxa"/>
         <w:jc w:val="left"/>
         <w:tblInd w:w="100.0" w:type="pct"/>
-        <w:tblBorders>
-          <w:top w:color="000000" w:space="0" w:sz="8" w:val="single"/>
-          <w:left w:color="000000" w:space="0" w:sz="8" w:val="single"/>
-          <w:bottom w:color="000000" w:space="0" w:sz="8" w:val="single"/>
-          <w:right w:color="000000" w:space="0" w:sz="8" w:val="single"/>
-          <w:insideH w:color="000000" w:space="0" w:sz="8" w:val="single"/>
-          <w:insideV w:color="000000" w:space="0" w:sz="8" w:val="single"/>
-        </w:tblBorders>
         <w:tblLayout w:type="fixed"/>
         <w:tblLook w:val="0600"/>
       </w:tblPr>
@@ -2099,14 +2064,6 @@
         <w:tblW w:w="3514.0" w:type="dxa"/>
         <w:jc w:val="left"/>
         <w:tblInd w:w="100.0" w:type="pct"/>
-        <w:tblBorders>
-          <w:top w:color="000000" w:space="0" w:sz="8" w:val="single"/>
-          <w:left w:color="000000" w:space="0" w:sz="8" w:val="single"/>
-          <w:bottom w:color="000000" w:space="0" w:sz="8" w:val="single"/>
-          <w:right w:color="000000" w:space="0" w:sz="8" w:val="single"/>
-          <w:insideH w:color="000000" w:space="0" w:sz="8" w:val="single"/>
-          <w:insideV w:color="000000" w:space="0" w:sz="8" w:val="single"/>
-        </w:tblBorders>
         <w:tblLayout w:type="fixed"/>
         <w:tblLook w:val="0600"/>
       </w:tblPr>
@@ -2214,7 +2171,7 @@
     <w:p>
       <w:pPr>
         <w:spacing w:line="276" w:lineRule="auto"/>
-        <w:jc w:val="left"/>
+        <w:jc w:val="center"/>
         <w:rPr>
           <w:b w:val="1"/>
           <w:sz w:val="20"/>
@@ -2230,7 +2187,7 @@
     <w:p>
       <w:pPr>
         <w:spacing w:line="276" w:lineRule="auto"/>
-        <w:jc w:val="left"/>
+        <w:jc w:val="center"/>
         <w:rPr>
           <w:b w:val="1"/>
           <w:sz w:val="20"/>
@@ -2269,14 +2226,6 @@
         <w:tblW w:w="3514.0" w:type="dxa"/>
         <w:jc w:val="left"/>
         <w:tblInd w:w="100.0" w:type="pct"/>
-        <w:tblBorders>
-          <w:top w:color="000000" w:space="0" w:sz="8" w:val="single"/>
-          <w:left w:color="000000" w:space="0" w:sz="8" w:val="single"/>
-          <w:bottom w:color="000000" w:space="0" w:sz="8" w:val="single"/>
-          <w:right w:color="000000" w:space="0" w:sz="8" w:val="single"/>
-          <w:insideH w:color="000000" w:space="0" w:sz="8" w:val="single"/>
-          <w:insideV w:color="000000" w:space="0" w:sz="8" w:val="single"/>
-        </w:tblBorders>
         <w:tblLayout w:type="fixed"/>
         <w:tblLook w:val="0600"/>
       </w:tblPr>
@@ -2373,14 +2322,6 @@
         <w:tblW w:w="3514.0" w:type="dxa"/>
         <w:jc w:val="left"/>
         <w:tblInd w:w="100.0" w:type="pct"/>
-        <w:tblBorders>
-          <w:top w:color="000000" w:space="0" w:sz="8" w:val="single"/>
-          <w:left w:color="000000" w:space="0" w:sz="8" w:val="single"/>
-          <w:bottom w:color="000000" w:space="0" w:sz="8" w:val="single"/>
-          <w:right w:color="000000" w:space="0" w:sz="8" w:val="single"/>
-          <w:insideH w:color="000000" w:space="0" w:sz="8" w:val="single"/>
-          <w:insideV w:color="000000" w:space="0" w:sz="8" w:val="single"/>
-        </w:tblBorders>
         <w:tblLayout w:type="fixed"/>
         <w:tblLook w:val="0600"/>
       </w:tblPr>
@@ -3298,6 +3239,42 @@
         <w:right w:w="100.0" w:type="dxa"/>
       </w:tblCellMar>
     </w:tblPr>
+    <w:tblStylePr w:type="band1Horz">
+      <w:tcPr/>
+    </w:tblStylePr>
+    <w:tblStylePr w:type="band1Vert">
+      <w:tcPr/>
+    </w:tblStylePr>
+    <w:tblStylePr w:type="band2Horz">
+      <w:tcPr/>
+    </w:tblStylePr>
+    <w:tblStylePr w:type="band2Vert">
+      <w:tcPr/>
+    </w:tblStylePr>
+    <w:tblStylePr w:type="firstCol">
+      <w:tcPr/>
+    </w:tblStylePr>
+    <w:tblStylePr w:type="firstRow">
+      <w:tcPr/>
+    </w:tblStylePr>
+    <w:tblStylePr w:type="lastCol">
+      <w:tcPr/>
+    </w:tblStylePr>
+    <w:tblStylePr w:type="lastRow">
+      <w:tcPr/>
+    </w:tblStylePr>
+    <w:tblStylePr w:type="neCell">
+      <w:tcPr/>
+    </w:tblStylePr>
+    <w:tblStylePr w:type="nwCell">
+      <w:tcPr/>
+    </w:tblStylePr>
+    <w:tblStylePr w:type="seCell">
+      <w:tcPr/>
+    </w:tblStylePr>
+    <w:tblStylePr w:type="swCell">
+      <w:tcPr/>
+    </w:tblStylePr>
   </w:style>
   <w:style w:type="table" w:styleId="Table3">
     <w:basedOn w:val="TableNormal"/>
@@ -3311,6 +3288,42 @@
         <w:right w:w="100.0" w:type="dxa"/>
       </w:tblCellMar>
     </w:tblPr>
+    <w:tblStylePr w:type="band1Horz">
+      <w:tcPr/>
+    </w:tblStylePr>
+    <w:tblStylePr w:type="band1Vert">
+      <w:tcPr/>
+    </w:tblStylePr>
+    <w:tblStylePr w:type="band2Horz">
+      <w:tcPr/>
+    </w:tblStylePr>
+    <w:tblStylePr w:type="band2Vert">
+      <w:tcPr/>
+    </w:tblStylePr>
+    <w:tblStylePr w:type="firstCol">
+      <w:tcPr/>
+    </w:tblStylePr>
+    <w:tblStylePr w:type="firstRow">
+      <w:tcPr/>
+    </w:tblStylePr>
+    <w:tblStylePr w:type="lastCol">
+      <w:tcPr/>
+    </w:tblStylePr>
+    <w:tblStylePr w:type="lastRow">
+      <w:tcPr/>
+    </w:tblStylePr>
+    <w:tblStylePr w:type="neCell">
+      <w:tcPr/>
+    </w:tblStylePr>
+    <w:tblStylePr w:type="nwCell">
+      <w:tcPr/>
+    </w:tblStylePr>
+    <w:tblStylePr w:type="seCell">
+      <w:tcPr/>
+    </w:tblStylePr>
+    <w:tblStylePr w:type="swCell">
+      <w:tcPr/>
+    </w:tblStylePr>
   </w:style>
   <w:style w:type="table" w:styleId="Table4">
     <w:basedOn w:val="TableNormal"/>
@@ -3324,6 +3337,42 @@
         <w:right w:w="100.0" w:type="dxa"/>
       </w:tblCellMar>
     </w:tblPr>
+    <w:tblStylePr w:type="band1Horz">
+      <w:tcPr/>
+    </w:tblStylePr>
+    <w:tblStylePr w:type="band1Vert">
+      <w:tcPr/>
+    </w:tblStylePr>
+    <w:tblStylePr w:type="band2Horz">
+      <w:tcPr/>
+    </w:tblStylePr>
+    <w:tblStylePr w:type="band2Vert">
+      <w:tcPr/>
+    </w:tblStylePr>
+    <w:tblStylePr w:type="firstCol">
+      <w:tcPr/>
+    </w:tblStylePr>
+    <w:tblStylePr w:type="firstRow">
+      <w:tcPr/>
+    </w:tblStylePr>
+    <w:tblStylePr w:type="lastCol">
+      <w:tcPr/>
+    </w:tblStylePr>
+    <w:tblStylePr w:type="lastRow">
+      <w:tcPr/>
+    </w:tblStylePr>
+    <w:tblStylePr w:type="neCell">
+      <w:tcPr/>
+    </w:tblStylePr>
+    <w:tblStylePr w:type="nwCell">
+      <w:tcPr/>
+    </w:tblStylePr>
+    <w:tblStylePr w:type="seCell">
+      <w:tcPr/>
+    </w:tblStylePr>
+    <w:tblStylePr w:type="swCell">
+      <w:tcPr/>
+    </w:tblStylePr>
   </w:style>
   <w:style w:type="table" w:styleId="Table5">
     <w:basedOn w:val="TableNormal"/>
@@ -3337,6 +3386,42 @@
         <w:right w:w="100.0" w:type="dxa"/>
       </w:tblCellMar>
     </w:tblPr>
+    <w:tblStylePr w:type="band1Horz">
+      <w:tcPr/>
+    </w:tblStylePr>
+    <w:tblStylePr w:type="band1Vert">
+      <w:tcPr/>
+    </w:tblStylePr>
+    <w:tblStylePr w:type="band2Horz">
+      <w:tcPr/>
+    </w:tblStylePr>
+    <w:tblStylePr w:type="band2Vert">
+      <w:tcPr/>
+    </w:tblStylePr>
+    <w:tblStylePr w:type="firstCol">
+      <w:tcPr/>
+    </w:tblStylePr>
+    <w:tblStylePr w:type="firstRow">
+      <w:tcPr/>
+    </w:tblStylePr>
+    <w:tblStylePr w:type="lastCol">
+      <w:tcPr/>
+    </w:tblStylePr>
+    <w:tblStylePr w:type="lastRow">
+      <w:tcPr/>
+    </w:tblStylePr>
+    <w:tblStylePr w:type="neCell">
+      <w:tcPr/>
+    </w:tblStylePr>
+    <w:tblStylePr w:type="nwCell">
+      <w:tcPr/>
+    </w:tblStylePr>
+    <w:tblStylePr w:type="seCell">
+      <w:tcPr/>
+    </w:tblStylePr>
+    <w:tblStylePr w:type="swCell">
+      <w:tcPr/>
+    </w:tblStylePr>
   </w:style>
   <w:style w:type="table" w:styleId="Table6">
     <w:basedOn w:val="TableNormal"/>
@@ -3350,6 +3435,42 @@
         <w:right w:w="100.0" w:type="dxa"/>
       </w:tblCellMar>
     </w:tblPr>
+    <w:tblStylePr w:type="band1Horz">
+      <w:tcPr/>
+    </w:tblStylePr>
+    <w:tblStylePr w:type="band1Vert">
+      <w:tcPr/>
+    </w:tblStylePr>
+    <w:tblStylePr w:type="band2Horz">
+      <w:tcPr/>
+    </w:tblStylePr>
+    <w:tblStylePr w:type="band2Vert">
+      <w:tcPr/>
+    </w:tblStylePr>
+    <w:tblStylePr w:type="firstCol">
+      <w:tcPr/>
+    </w:tblStylePr>
+    <w:tblStylePr w:type="firstRow">
+      <w:tcPr/>
+    </w:tblStylePr>
+    <w:tblStylePr w:type="lastCol">
+      <w:tcPr/>
+    </w:tblStylePr>
+    <w:tblStylePr w:type="lastRow">
+      <w:tcPr/>
+    </w:tblStylePr>
+    <w:tblStylePr w:type="neCell">
+      <w:tcPr/>
+    </w:tblStylePr>
+    <w:tblStylePr w:type="nwCell">
+      <w:tcPr/>
+    </w:tblStylePr>
+    <w:tblStylePr w:type="seCell">
+      <w:tcPr/>
+    </w:tblStylePr>
+    <w:tblStylePr w:type="swCell">
+      <w:tcPr/>
+    </w:tblStylePr>
   </w:style>
   <w:style w:type="table" w:styleId="Table7">
     <w:basedOn w:val="TableNormal"/>
@@ -3363,6 +3484,42 @@
         <w:right w:w="100.0" w:type="dxa"/>
       </w:tblCellMar>
     </w:tblPr>
+    <w:tblStylePr w:type="band1Horz">
+      <w:tcPr/>
+    </w:tblStylePr>
+    <w:tblStylePr w:type="band1Vert">
+      <w:tcPr/>
+    </w:tblStylePr>
+    <w:tblStylePr w:type="band2Horz">
+      <w:tcPr/>
+    </w:tblStylePr>
+    <w:tblStylePr w:type="band2Vert">
+      <w:tcPr/>
+    </w:tblStylePr>
+    <w:tblStylePr w:type="firstCol">
+      <w:tcPr/>
+    </w:tblStylePr>
+    <w:tblStylePr w:type="firstRow">
+      <w:tcPr/>
+    </w:tblStylePr>
+    <w:tblStylePr w:type="lastCol">
+      <w:tcPr/>
+    </w:tblStylePr>
+    <w:tblStylePr w:type="lastRow">
+      <w:tcPr/>
+    </w:tblStylePr>
+    <w:tblStylePr w:type="neCell">
+      <w:tcPr/>
+    </w:tblStylePr>
+    <w:tblStylePr w:type="nwCell">
+      <w:tcPr/>
+    </w:tblStylePr>
+    <w:tblStylePr w:type="seCell">
+      <w:tcPr/>
+    </w:tblStylePr>
+    <w:tblStylePr w:type="swCell">
+      <w:tcPr/>
+    </w:tblStylePr>
   </w:style>
   <w:style w:type="table" w:styleId="Table8">
     <w:basedOn w:val="TableNormal"/>
@@ -3376,6 +3533,42 @@
         <w:right w:w="100.0" w:type="dxa"/>
       </w:tblCellMar>
     </w:tblPr>
+    <w:tblStylePr w:type="band1Horz">
+      <w:tcPr/>
+    </w:tblStylePr>
+    <w:tblStylePr w:type="band1Vert">
+      <w:tcPr/>
+    </w:tblStylePr>
+    <w:tblStylePr w:type="band2Horz">
+      <w:tcPr/>
+    </w:tblStylePr>
+    <w:tblStylePr w:type="band2Vert">
+      <w:tcPr/>
+    </w:tblStylePr>
+    <w:tblStylePr w:type="firstCol">
+      <w:tcPr/>
+    </w:tblStylePr>
+    <w:tblStylePr w:type="firstRow">
+      <w:tcPr/>
+    </w:tblStylePr>
+    <w:tblStylePr w:type="lastCol">
+      <w:tcPr/>
+    </w:tblStylePr>
+    <w:tblStylePr w:type="lastRow">
+      <w:tcPr/>
+    </w:tblStylePr>
+    <w:tblStylePr w:type="neCell">
+      <w:tcPr/>
+    </w:tblStylePr>
+    <w:tblStylePr w:type="nwCell">
+      <w:tcPr/>
+    </w:tblStylePr>
+    <w:tblStylePr w:type="seCell">
+      <w:tcPr/>
+    </w:tblStylePr>
+    <w:tblStylePr w:type="swCell">
+      <w:tcPr/>
+    </w:tblStylePr>
   </w:style>
   <w:style w:type="table" w:styleId="Table9">
     <w:basedOn w:val="TableNormal"/>
@@ -3389,6 +3582,42 @@
         <w:right w:w="100.0" w:type="dxa"/>
       </w:tblCellMar>
     </w:tblPr>
+    <w:tblStylePr w:type="band1Horz">
+      <w:tcPr/>
+    </w:tblStylePr>
+    <w:tblStylePr w:type="band1Vert">
+      <w:tcPr/>
+    </w:tblStylePr>
+    <w:tblStylePr w:type="band2Horz">
+      <w:tcPr/>
+    </w:tblStylePr>
+    <w:tblStylePr w:type="band2Vert">
+      <w:tcPr/>
+    </w:tblStylePr>
+    <w:tblStylePr w:type="firstCol">
+      <w:tcPr/>
+    </w:tblStylePr>
+    <w:tblStylePr w:type="firstRow">
+      <w:tcPr/>
+    </w:tblStylePr>
+    <w:tblStylePr w:type="lastCol">
+      <w:tcPr/>
+    </w:tblStylePr>
+    <w:tblStylePr w:type="lastRow">
+      <w:tcPr/>
+    </w:tblStylePr>
+    <w:tblStylePr w:type="neCell">
+      <w:tcPr/>
+    </w:tblStylePr>
+    <w:tblStylePr w:type="nwCell">
+      <w:tcPr/>
+    </w:tblStylePr>
+    <w:tblStylePr w:type="seCell">
+      <w:tcPr/>
+    </w:tblStylePr>
+    <w:tblStylePr w:type="swCell">
+      <w:tcPr/>
+    </w:tblStylePr>
   </w:style>
 </w:styles>
 </file>
@@ -3678,7 +3907,7 @@
 
 <file path=customXML/item1.xml><?xml version="1.0" encoding="utf-8"?>
 <go:gDocsCustomXmlDataStorage xmlns:go="http://customooxmlschemas.google.com/" xmlns:r="http://schemas.openxmlformats.org/officeDocument/2006/relationships">
-  <go:docsCustomData xmlns:go="http://customooxmlschemas.google.com/" roundtripDataSignature="AMtx7mg7Rklif32+lKSb1sspkdZhBLBiMQ==">AMUW2mWrNod5qZ5BYmWBk1miYMox3Tcj/vDBBlg4ztwul9A3qhansis4OiqWMxkOr0DPb27BIhNWNlFzH+SKyHgZpSz4+51s95fPwOeefE/mvD43DOoyiOg=</go:docsCustomData>
+  <go:docsCustomData xmlns:go="http://customooxmlschemas.google.com/" roundtripDataSignature="AMtx7mg7Rklif32+lKSb1sspkdZhBLBiMQ==">AMUW2mUrS0xT9PvZiWkDtW/UKqgBVNVphhRpNOwPZal3Qt491JBbcQkWdVgb+cVXP6AV8fso6r1MhTCvZt5a75ttdYul1q2CPtR5WPAYSmQOWOVIVygXi44=</go:docsCustomData>
 </go:gDocsCustomXmlDataStorage>
 </file>
 

</xml_diff>